<commit_message>
docs: 1. Installation Usage Instruction Updated
</commit_message>
<xml_diff>
--- a/Installation And Usage Instructions.docx
+++ b/Installation And Usage Instructions.docx
@@ -152,37 +152,26 @@
     </w:p>
     <w:p>
       <w:pPr>
-        <w:jc w:val="both"/>
-        <w:rPr>
-          <w:rFonts w:hint="default" w:ascii="Arial" w:hAnsi="Arial" w:eastAsia="Arial Unicode MS"/>
-          <w:b w:val="0"/>
-          <w:bCs w:val="0"/>
-          <w:sz w:val="24"/>
-          <w:szCs w:val="24"/>
-          <w:lang w:val="en-US"/>
-        </w:rPr>
-      </w:pPr>
-      <w:r>
-        <w:rPr>
-          <w:rFonts w:hint="default" w:ascii="Arial" w:hAnsi="Arial" w:eastAsia="Arial Unicode MS" w:cs="Arial"/>
-          <w:b w:val="0"/>
-          <w:bCs w:val="0"/>
-          <w:sz w:val="24"/>
-          <w:szCs w:val="24"/>
-          <w:lang w:val="en-US"/>
-        </w:rPr>
-        <w:t xml:space="preserve">In order to use the Forecast calculator, you need Excel Spreadsheet software to be installed. There are 2 types of options to choose from, one is paid software (products such as Microsoft 365 or previous version of Microsoft Office products), the other is free software (products such as WPS Office, or </w:t>
-      </w:r>
-      <w:r>
-        <w:rPr>
-          <w:rFonts w:hint="default" w:ascii="Arial" w:hAnsi="Arial" w:eastAsia="Arial Unicode MS"/>
-          <w:b w:val="0"/>
-          <w:bCs w:val="0"/>
-          <w:sz w:val="24"/>
-          <w:szCs w:val="24"/>
-          <w:lang w:val="en-US"/>
-        </w:rPr>
-        <w:t xml:space="preserve">libreoffice). </w:t>
+        <w:jc w:val="left"/>
+        <w:rPr>
+          <w:rFonts w:hint="default" w:ascii="Arial" w:hAnsi="Arial" w:eastAsia="Arial Unicode MS"/>
+          <w:b w:val="0"/>
+          <w:bCs w:val="0"/>
+          <w:sz w:val="24"/>
+          <w:szCs w:val="24"/>
+          <w:lang w:val="en-US"/>
+        </w:rPr>
+      </w:pPr>
+      <w:r>
+        <w:rPr>
+          <w:rFonts w:hint="default" w:ascii="Arial" w:hAnsi="Arial" w:eastAsia="Arial Unicode MS"/>
+          <w:b w:val="0"/>
+          <w:bCs w:val="0"/>
+          <w:sz w:val="24"/>
+          <w:szCs w:val="24"/>
+          <w:lang w:val="en-US"/>
+        </w:rPr>
+        <w:t xml:space="preserve">In order to use the Forecast calculator, you need Excel Spreadsheet software to be installed. There are lots of options to choose from, products such as WPS Office, or libreoffice. </w:t>
       </w:r>
     </w:p>
     <w:p>
@@ -215,16 +204,18 @@
           <w:lang w:val="en-US"/>
         </w:rPr>
       </w:pPr>
-      <w:r>
-        <w:rPr>
-          <w:rFonts w:hint="default" w:ascii="Arial" w:hAnsi="Arial" w:eastAsia="Arial Unicode MS"/>
-          <w:b w:val="0"/>
-          <w:bCs w:val="0"/>
-          <w:sz w:val="24"/>
-          <w:szCs w:val="24"/>
-          <w:lang w:val="en-US"/>
-        </w:rPr>
-        <w:t xml:space="preserve">Microsoft (paid free or online version) - </w:t>
+      <w:bookmarkStart w:id="0" w:name="_GoBack"/>
+      <w:bookmarkEnd w:id="0"/>
+      <w:r>
+        <w:rPr>
+          <w:rFonts w:hint="default" w:ascii="Arial" w:hAnsi="Arial" w:eastAsia="Arial Unicode MS"/>
+          <w:b w:val="0"/>
+          <w:bCs w:val="0"/>
+          <w:sz w:val="24"/>
+          <w:szCs w:val="24"/>
+          <w:lang w:val="en-US"/>
+        </w:rPr>
+        <w:t xml:space="preserve">WPS Office (free) - </w:t>
       </w:r>
       <w:r>
         <w:rPr>
@@ -246,7 +237,7 @@
           <w:szCs w:val="24"/>
           <w:lang w:val="en-US"/>
         </w:rPr>
-        <w:instrText xml:space="preserve"> HYPERLINK "https://www.microsoft365.com" </w:instrText>
+        <w:instrText xml:space="preserve"> HYPERLINK "https://www.wps.com" </w:instrText>
       </w:r>
       <w:r>
         <w:rPr>
@@ -269,7 +260,7 @@
           <w:szCs w:val="24"/>
           <w:lang w:val="en-US"/>
         </w:rPr>
-        <w:t>https://www.microsoft365.com</w:t>
+        <w:t>https://www.wps.com</w:t>
       </w:r>
       <w:r>
         <w:rPr>
@@ -309,91 +300,6 @@
           <w:szCs w:val="24"/>
           <w:lang w:val="en-US"/>
         </w:rPr>
-        <w:t xml:space="preserve">WPS Office (free) - </w:t>
-      </w:r>
-      <w:r>
-        <w:rPr>
-          <w:rFonts w:hint="default" w:ascii="Arial" w:hAnsi="Arial" w:eastAsia="Arial Unicode MS"/>
-          <w:b w:val="0"/>
-          <w:bCs w:val="0"/>
-          <w:sz w:val="24"/>
-          <w:szCs w:val="24"/>
-          <w:lang w:val="en-US"/>
-        </w:rPr>
-        <w:fldChar w:fldCharType="begin"/>
-      </w:r>
-      <w:r>
-        <w:rPr>
-          <w:rFonts w:hint="default" w:ascii="Arial" w:hAnsi="Arial" w:eastAsia="Arial Unicode MS"/>
-          <w:b w:val="0"/>
-          <w:bCs w:val="0"/>
-          <w:sz w:val="24"/>
-          <w:szCs w:val="24"/>
-          <w:lang w:val="en-US"/>
-        </w:rPr>
-        <w:instrText xml:space="preserve"> HYPERLINK "https://www.wps.com" </w:instrText>
-      </w:r>
-      <w:r>
-        <w:rPr>
-          <w:rFonts w:hint="default" w:ascii="Arial" w:hAnsi="Arial" w:eastAsia="Arial Unicode MS"/>
-          <w:b w:val="0"/>
-          <w:bCs w:val="0"/>
-          <w:sz w:val="24"/>
-          <w:szCs w:val="24"/>
-          <w:lang w:val="en-US"/>
-        </w:rPr>
-        <w:fldChar w:fldCharType="separate"/>
-      </w:r>
-      <w:r>
-        <w:rPr>
-          <w:rStyle w:val="5"/>
-          <w:rFonts w:hint="default" w:ascii="Arial" w:hAnsi="Arial" w:eastAsia="Arial Unicode MS"/>
-          <w:b w:val="0"/>
-          <w:bCs w:val="0"/>
-          <w:sz w:val="24"/>
-          <w:szCs w:val="24"/>
-          <w:lang w:val="en-US"/>
-        </w:rPr>
-        <w:t>https://www.wps.com</w:t>
-      </w:r>
-      <w:r>
-        <w:rPr>
-          <w:rFonts w:hint="default" w:ascii="Arial" w:hAnsi="Arial" w:eastAsia="Arial Unicode MS"/>
-          <w:b w:val="0"/>
-          <w:bCs w:val="0"/>
-          <w:sz w:val="24"/>
-          <w:szCs w:val="24"/>
-          <w:lang w:val="en-US"/>
-        </w:rPr>
-        <w:fldChar w:fldCharType="end"/>
-      </w:r>
-    </w:p>
-    <w:p>
-      <w:pPr>
-        <w:numPr>
-          <w:ilvl w:val="0"/>
-          <w:numId w:val="1"/>
-        </w:numPr>
-        <w:ind w:left="420" w:leftChars="0" w:hanging="420" w:firstLineChars="0"/>
-        <w:jc w:val="left"/>
-        <w:rPr>
-          <w:rFonts w:hint="default" w:ascii="Arial" w:hAnsi="Arial" w:eastAsia="Arial Unicode MS"/>
-          <w:b w:val="0"/>
-          <w:bCs w:val="0"/>
-          <w:sz w:val="24"/>
-          <w:szCs w:val="24"/>
-          <w:lang w:val="en-US"/>
-        </w:rPr>
-      </w:pPr>
-      <w:r>
-        <w:rPr>
-          <w:rFonts w:hint="default" w:ascii="Arial" w:hAnsi="Arial" w:eastAsia="Arial Unicode MS"/>
-          <w:b w:val="0"/>
-          <w:bCs w:val="0"/>
-          <w:sz w:val="24"/>
-          <w:szCs w:val="24"/>
-          <w:lang w:val="en-US"/>
-        </w:rPr>
         <w:t xml:space="preserve">Libreoffice (free) - </w:t>
       </w:r>
       <w:r>
@@ -1503,6 +1409,7 @@
         <w:keepLines w:val="0"/>
         <w:widowControl/>
         <w:numPr>
+          <w:ilvl w:val="0"/>
           <w:numId w:val="0"/>
         </w:numPr>
         <w:suppressLineNumbers w:val="0"/>
@@ -1526,6 +1433,7 @@
         <w:keepLines w:val="0"/>
         <w:widowControl/>
         <w:numPr>
+          <w:ilvl w:val="0"/>
           <w:numId w:val="0"/>
         </w:numPr>
         <w:suppressLineNumbers w:val="0"/>
@@ -1573,6 +1481,7 @@
         <w:keepLines w:val="0"/>
         <w:widowControl/>
         <w:numPr>
+          <w:ilvl w:val="0"/>
           <w:numId w:val="0"/>
         </w:numPr>
         <w:suppressLineNumbers w:val="0"/>
@@ -1599,41 +1508,6 @@
           <w:lang w:val="en-US"/>
         </w:rPr>
         <w:t>Recommended Book</w:t>
-      </w:r>
-    </w:p>
-    <w:p>
-      <w:pPr>
-        <w:keepNext w:val="0"/>
-        <w:keepLines w:val="0"/>
-        <w:widowControl/>
-        <w:numPr>
-          <w:numId w:val="0"/>
-        </w:numPr>
-        <w:suppressLineNumbers w:val="0"/>
-        <w:tabs>
-          <w:tab w:val="left" w:pos="720"/>
-        </w:tabs>
-        <w:spacing w:before="53" w:beforeAutospacing="0" w:after="0" w:afterAutospacing="1"/>
-        <w:ind w:left="240" w:hanging="240" w:hangingChars="100"/>
-        <w:rPr>
-          <w:rFonts w:hint="default" w:ascii="Arial" w:hAnsi="Arial" w:eastAsia="Arial Unicode MS"/>
-          <w:b w:val="0"/>
-          <w:bCs w:val="0"/>
-          <w:sz w:val="24"/>
-          <w:szCs w:val="24"/>
-          <w:lang w:val="en-US"/>
-        </w:rPr>
-      </w:pPr>
-      <w:r>
-        <w:rPr>
-          <w:rFonts w:hint="default" w:ascii="Arial" w:hAnsi="Arial" w:eastAsia="Arial Unicode MS"/>
-          <w:b w:val="0"/>
-          <w:bCs w:val="0"/>
-          <w:sz w:val="24"/>
-          <w:szCs w:val="24"/>
-          <w:lang w:val="en-US"/>
-        </w:rPr>
-        <w:t>- Nutrients In Food (Author: Elizabeth S. Hands) a nutrient CD is included,Although I don’t have :)</w:t>
       </w:r>
     </w:p>
     <w:p>
@@ -1650,6 +1524,42 @@
           <w:tab w:val="left" w:pos="720"/>
         </w:tabs>
         <w:spacing w:before="53" w:beforeAutospacing="0" w:after="0" w:afterAutospacing="1"/>
+        <w:ind w:left="240" w:hanging="240" w:hangingChars="100"/>
+        <w:rPr>
+          <w:rFonts w:hint="default" w:ascii="Arial" w:hAnsi="Arial" w:eastAsia="Arial Unicode MS"/>
+          <w:b w:val="0"/>
+          <w:bCs w:val="0"/>
+          <w:sz w:val="24"/>
+          <w:szCs w:val="24"/>
+          <w:lang w:val="en-US"/>
+        </w:rPr>
+      </w:pPr>
+      <w:r>
+        <w:rPr>
+          <w:rFonts w:hint="default" w:ascii="Arial" w:hAnsi="Arial" w:eastAsia="Arial Unicode MS"/>
+          <w:b w:val="0"/>
+          <w:bCs w:val="0"/>
+          <w:sz w:val="24"/>
+          <w:szCs w:val="24"/>
+          <w:lang w:val="en-US"/>
+        </w:rPr>
+        <w:t>- Nutrients In Food (Author: Elizabeth S. Hands) a nutrient CD is included,Although I don’t have :)</w:t>
+      </w:r>
+    </w:p>
+    <w:p>
+      <w:pPr>
+        <w:keepNext w:val="0"/>
+        <w:keepLines w:val="0"/>
+        <w:widowControl/>
+        <w:numPr>
+          <w:ilvl w:val="0"/>
+          <w:numId w:val="0"/>
+        </w:numPr>
+        <w:suppressLineNumbers w:val="0"/>
+        <w:tabs>
+          <w:tab w:val="left" w:pos="720"/>
+        </w:tabs>
+        <w:spacing w:before="53" w:beforeAutospacing="0" w:after="0" w:afterAutospacing="1"/>
         <w:ind w:left="420" w:leftChars="0"/>
         <w:rPr>
           <w:rFonts w:hint="default" w:ascii="Arial" w:hAnsi="Arial" w:eastAsia="Arial Unicode MS"/>
@@ -1660,8 +1570,6 @@
           <w:lang w:val="en-US"/>
         </w:rPr>
       </w:pPr>
-      <w:bookmarkStart w:id="0" w:name="_GoBack"/>
-      <w:bookmarkEnd w:id="0"/>
     </w:p>
     <w:sectPr>
       <w:pgSz w:w="11906" w:h="16838"/>

</xml_diff>